<commit_message>
Agrego scripts para descargar datos crudos de la API de UNComtrade
</commit_message>
<xml_diff>
--- a/references/Fuentes diversas.docx
+++ b/references/Fuentes diversas.docx
@@ -1084,25 +1084,63 @@
     </w:p>
     <w:p>
       <w:pPr>
-        <w:pStyle w:val="Ttulo3"/>
-        <w:shd w:val="clear" w:color="auto" w:fill="FFFFFF"/>
-        <w:spacing w:before="0"/>
-        <w:rPr>
-          <w:rFonts w:ascii="Arial" w:hAnsi="Arial" w:cs="Arial"/>
-          <w:color w:val="373A3C"/>
-          <w:sz w:val="23"/>
-          <w:szCs w:val="23"/>
-        </w:rPr>
-      </w:pPr>
-      <w:r>
-        <w:rPr>
-          <w:rFonts w:ascii="Arial" w:hAnsi="Arial" w:cs="Arial"/>
-          <w:color w:val="373A3C"/>
-          <w:sz w:val="23"/>
-          <w:szCs w:val="23"/>
-        </w:rPr>
-        <w:t>Impartido por:</w:t>
-      </w:r>
+        <w:rPr>
+          <w:lang w:val="en-US"/>
+        </w:rPr>
+      </w:pPr>
+    </w:p>
+    <w:p>
+      <w:pPr>
+        <w:rPr>
+          <w:lang w:val="en-US"/>
+        </w:rPr>
+      </w:pPr>
+    </w:p>
+    <w:p>
+      <w:pPr>
+        <w:rPr>
+          <w:lang w:val="en-US"/>
+        </w:rPr>
+      </w:pPr>
+      <w:hyperlink r:id="rId16" w:history="1">
+        <w:r>
+          <w:rPr>
+            <w:rStyle w:val="Hipervnculo"/>
+            <w:lang w:val="en-US"/>
+          </w:rPr>
+          <w:t>https://en.wikipedia.org/wiki/The_Product_Space#Source_data</w:t>
+        </w:r>
+      </w:hyperlink>
+    </w:p>
+    <w:p>
+      <w:pPr>
+        <w:rPr>
+          <w:lang w:val="en-US"/>
+        </w:rPr>
+      </w:pPr>
+    </w:p>
+    <w:p>
+      <w:pPr>
+        <w:rPr>
+          <w:lang w:val="en-US"/>
+        </w:rPr>
+      </w:pPr>
+      <w:hyperlink r:id="rId17" w:history="1">
+        <w:r>
+          <w:rPr>
+            <w:rStyle w:val="Hipervnculo"/>
+            <w:lang w:val="en-US"/>
+          </w:rPr>
+          <w:t>https://briandew.wordpress.com/2016/06/15/trade-network-analysis-why-centrality-matters/</w:t>
+        </w:r>
+      </w:hyperlink>
+    </w:p>
+    <w:p>
+      <w:pPr>
+        <w:rPr>
+          <w:lang w:val="en-US"/>
+        </w:rPr>
+      </w:pPr>
     </w:p>
     <w:p>
       <w:pPr>

</xml_diff>